<commit_message>
Cambios Observaciones lab 6
</commit_message>
<xml_diff>
--- a/Docs/Observaciones-Lab6.docx
+++ b/Docs/Observaciones-Lab6.docx
@@ -4,7 +4,7 @@
   <w:body>
     <w:p>
       <w:pPr>
-        <w:pStyle w:val="Title"/>
+        <w:pStyle w:val="Ttulo"/>
         <w:jc w:val="center"/>
         <w:rPr>
           <w:b/>
@@ -27,20 +27,14 @@
         <w:ind w:left="360"/>
         <w:jc w:val="right"/>
         <w:rPr>
-          <w:lang w:val="es-419"/>
-        </w:rPr>
-      </w:pPr>
-      <w:r>
-        <w:rPr>
-          <w:lang w:val="es-419"/>
-        </w:rPr>
-        <w:t xml:space="preserve">Estudiante </w:t>
-      </w:r>
-      <w:r>
-        <w:rPr>
-          <w:lang w:val="es-419"/>
-        </w:rPr>
-        <w:t>1 Cod XXXX</w:t>
+          <w:lang w:val="es-CO"/>
+        </w:rPr>
+      </w:pPr>
+      <w:r>
+        <w:rPr>
+          <w:lang w:val="es-CO"/>
+        </w:rPr>
+        <w:t>Juan Pablo Mendoza Arias, 202221917.</w:t>
       </w:r>
     </w:p>
     <w:p>
@@ -49,14 +43,20 @@
         <w:ind w:left="360"/>
         <w:jc w:val="right"/>
         <w:rPr>
-          <w:lang w:val="es-419"/>
-        </w:rPr>
-      </w:pPr>
-      <w:r>
-        <w:rPr>
-          <w:lang w:val="es-419"/>
-        </w:rPr>
-        <w:t>Estudiante 2 Cod XXXX</w:t>
+          <w:lang w:val="es-CO"/>
+        </w:rPr>
+      </w:pPr>
+      <w:r>
+        <w:rPr>
+          <w:lang w:val="es-CO"/>
+        </w:rPr>
+        <w:t>ju</w:t>
+      </w:r>
+      <w:r>
+        <w:rPr>
+          <w:lang w:val="es-CO"/>
+        </w:rPr>
+        <w:t>an Sebastián Rueda, 202226482</w:t>
       </w:r>
     </w:p>
     <w:p>
@@ -65,31 +65,19 @@
         <w:ind w:left="360"/>
         <w:jc w:val="right"/>
         <w:rPr>
-          <w:lang w:val="es-419"/>
-        </w:rPr>
-      </w:pPr>
-      <w:r>
-        <w:rPr>
-          <w:lang w:val="es-419"/>
-        </w:rPr>
-        <w:t xml:space="preserve">Estudiante </w:t>
-      </w:r>
-      <w:r>
-        <w:rPr>
-          <w:lang w:val="es-419"/>
-        </w:rPr>
-        <w:t>3</w:t>
-      </w:r>
-      <w:r>
-        <w:rPr>
-          <w:lang w:val="es-419"/>
-        </w:rPr>
-        <w:t xml:space="preserve"> Cod XXXX</w:t>
-      </w:r>
-    </w:p>
-    <w:p>
-      <w:pPr>
-        <w:pStyle w:val="ListParagraph"/>
+          <w:lang w:val="es-CO"/>
+        </w:rPr>
+      </w:pPr>
+      <w:r>
+        <w:rPr>
+          <w:lang w:val="es-CO"/>
+        </w:rPr>
+        <w:t>Diego Alejandro Rodriguez Velasquez, 202225217.</w:t>
+      </w:r>
+    </w:p>
+    <w:p>
+      <w:pPr>
+        <w:pStyle w:val="Prrafodelista"/>
         <w:numPr>
           <w:ilvl w:val="0"/>
           <w:numId w:val="1"/>
@@ -109,7 +97,33 @@
     </w:p>
     <w:p>
       <w:pPr>
-        <w:pStyle w:val="ListParagraph"/>
+        <w:spacing w:after="0"/>
+        <w:ind w:firstLine="360"/>
+        <w:jc w:val="both"/>
+        <w:rPr>
+          <w:lang w:val="es-419"/>
+        </w:rPr>
+      </w:pPr>
+      <w:r>
+        <w:rPr>
+          <w:lang w:val="es-419"/>
+        </w:rPr>
+        <w:t>La estructura de datos usada es una tabla de símbolos</w:t>
+      </w:r>
+    </w:p>
+    <w:p>
+      <w:pPr>
+        <w:spacing w:after="0"/>
+        <w:ind w:firstLine="360"/>
+        <w:jc w:val="both"/>
+        <w:rPr>
+          <w:lang w:val="es-419"/>
+        </w:rPr>
+      </w:pPr>
+    </w:p>
+    <w:p>
+      <w:pPr>
+        <w:pStyle w:val="Prrafodelista"/>
         <w:numPr>
           <w:ilvl w:val="0"/>
           <w:numId w:val="1"/>
@@ -129,7 +143,35 @@
     </w:p>
     <w:p>
       <w:pPr>
-        <w:pStyle w:val="ListParagraph"/>
+        <w:pStyle w:val="Prrafodelista"/>
+        <w:spacing w:after="0"/>
+        <w:ind w:left="360"/>
+        <w:jc w:val="both"/>
+        <w:rPr>
+          <w:lang w:val="es-419"/>
+        </w:rPr>
+      </w:pPr>
+      <w:r>
+        <w:rPr>
+          <w:lang w:val="es-419"/>
+        </w:rPr>
+        <w:t>Se esperan almacenar 800 elementos</w:t>
+      </w:r>
+    </w:p>
+    <w:p>
+      <w:pPr>
+        <w:pStyle w:val="Prrafodelista"/>
+        <w:spacing w:after="0"/>
+        <w:ind w:left="360"/>
+        <w:jc w:val="both"/>
+        <w:rPr>
+          <w:lang w:val="es-419"/>
+        </w:rPr>
+      </w:pPr>
+    </w:p>
+    <w:p>
+      <w:pPr>
+        <w:pStyle w:val="Prrafodelista"/>
         <w:numPr>
           <w:ilvl w:val="0"/>
           <w:numId w:val="1"/>
@@ -154,14 +196,9 @@
           <w:iCs/>
           <w:lang w:val="es-419"/>
         </w:rPr>
-        <w:t>‘years’</w:t>
-      </w:r>
-      <w:r>
-        <w:rPr>
-          <w:lang w:val="es-419"/>
-        </w:rPr>
-        <w:t xml:space="preserve"> y </w:t>
-      </w:r>
+        <w:t>‘</w:t>
+      </w:r>
+      <w:proofErr w:type="spellStart"/>
       <w:r>
         <w:rPr>
           <w:b/>
@@ -170,7 +207,56 @@
           <w:iCs/>
           <w:lang w:val="es-419"/>
         </w:rPr>
-        <w:t>‘authors’</w:t>
+        <w:t>years</w:t>
+      </w:r>
+      <w:proofErr w:type="spellEnd"/>
+      <w:r>
+        <w:rPr>
+          <w:b/>
+          <w:bCs/>
+          <w:i/>
+          <w:iCs/>
+          <w:lang w:val="es-419"/>
+        </w:rPr>
+        <w:t>’</w:t>
+      </w:r>
+      <w:r>
+        <w:rPr>
+          <w:lang w:val="es-419"/>
+        </w:rPr>
+        <w:t xml:space="preserve"> y </w:t>
+      </w:r>
+      <w:r>
+        <w:rPr>
+          <w:b/>
+          <w:bCs/>
+          <w:i/>
+          <w:iCs/>
+          <w:lang w:val="es-419"/>
+        </w:rPr>
+        <w:t>‘</w:t>
+      </w:r>
+      <w:proofErr w:type="spellStart"/>
+      <w:r>
+        <w:rPr>
+          <w:b/>
+          <w:bCs/>
+          <w:i/>
+          <w:iCs/>
+          <w:lang w:val="es-419"/>
+        </w:rPr>
+        <w:t>authors</w:t>
+      </w:r>
+      <w:proofErr w:type="spellEnd"/>
+      <w:r>
+        <w:rPr>
+          <w:b/>
+          <w:bCs/>
+          <w:i/>
+          <w:iCs/>
+          <w:lang w:val="es-419"/>
+        </w:rPr>
+        <w:t>’</w:t>
       </w:r>
       <w:r>
         <w:rPr>
@@ -181,7 +267,35 @@
     </w:p>
     <w:p>
       <w:pPr>
-        <w:pStyle w:val="ListParagraph"/>
+        <w:pStyle w:val="Prrafodelista"/>
+        <w:spacing w:after="0"/>
+        <w:ind w:left="360"/>
+        <w:jc w:val="both"/>
+        <w:rPr>
+          <w:lang w:val="es-419"/>
+        </w:rPr>
+      </w:pPr>
+      <w:r>
+        <w:rPr>
+          <w:lang w:val="es-419"/>
+        </w:rPr>
+        <w:t>40 y 800</w:t>
+      </w:r>
+    </w:p>
+    <w:p>
+      <w:pPr>
+        <w:pStyle w:val="Prrafodelista"/>
+        <w:spacing w:after="0"/>
+        <w:ind w:left="360"/>
+        <w:jc w:val="both"/>
+        <w:rPr>
+          <w:lang w:val="es-419"/>
+        </w:rPr>
+      </w:pPr>
+    </w:p>
+    <w:p>
+      <w:pPr>
+        <w:pStyle w:val="Prrafodelista"/>
         <w:numPr>
           <w:ilvl w:val="0"/>
           <w:numId w:val="1"/>
@@ -201,7 +315,71 @@
     </w:p>
     <w:p>
       <w:pPr>
-        <w:pStyle w:val="ListParagraph"/>
+        <w:pStyle w:val="Prrafodelista"/>
+        <w:spacing w:after="0"/>
+        <w:ind w:left="360"/>
+        <w:jc w:val="both"/>
+        <w:rPr>
+          <w:lang w:val="es-CO"/>
+        </w:rPr>
+      </w:pPr>
+      <w:r>
+        <w:rPr>
+          <w:lang w:val="es-CO"/>
+        </w:rPr>
+        <w:t xml:space="preserve">1 para </w:t>
+      </w:r>
+      <w:proofErr w:type="spellStart"/>
+      <w:r>
+        <w:rPr>
+          <w:lang w:val="es-CO"/>
+        </w:rPr>
+        <w:t>probing</w:t>
+      </w:r>
+      <w:proofErr w:type="spellEnd"/>
+      <w:r>
+        <w:rPr>
+          <w:lang w:val="es-CO"/>
+        </w:rPr>
+        <w:t xml:space="preserve">, sin </w:t>
+      </w:r>
+      <w:proofErr w:type="gramStart"/>
+      <w:r>
+        <w:rPr>
+          <w:lang w:val="es-CO"/>
+        </w:rPr>
+        <w:t>embargo</w:t>
+      </w:r>
+      <w:proofErr w:type="gramEnd"/>
+      <w:r>
+        <w:rPr>
+          <w:lang w:val="es-CO"/>
+        </w:rPr>
+        <w:t xml:space="preserve"> es de 4 para </w:t>
+      </w:r>
+      <w:proofErr w:type="spellStart"/>
+      <w:r>
+        <w:rPr>
+          <w:lang w:val="es-CO"/>
+        </w:rPr>
+        <w:t>authors</w:t>
+      </w:r>
+      <w:proofErr w:type="spellEnd"/>
+    </w:p>
+    <w:p>
+      <w:pPr>
+        <w:pStyle w:val="Prrafodelista"/>
+        <w:spacing w:after="0"/>
+        <w:ind w:left="360"/>
+        <w:jc w:val="both"/>
+        <w:rPr>
+          <w:lang w:val="es-CO"/>
+        </w:rPr>
+      </w:pPr>
+    </w:p>
+    <w:p>
+      <w:pPr>
+        <w:pStyle w:val="Prrafodelista"/>
         <w:numPr>
           <w:ilvl w:val="0"/>
           <w:numId w:val="1"/>
@@ -218,13 +396,23 @@
         </w:rPr>
         <w:t>¿Qué hace la instrucción “</w:t>
       </w:r>
-      <w:r>
-        <w:rPr>
-          <w:b/>
-          <w:bCs/>
-          <w:lang w:val="es-419"/>
-        </w:rPr>
-        <w:t>mp.put(...)”</w:t>
+      <w:proofErr w:type="spellStart"/>
+      <w:r>
+        <w:rPr>
+          <w:b/>
+          <w:bCs/>
+          <w:lang w:val="es-419"/>
+        </w:rPr>
+        <w:t>mp.put</w:t>
+      </w:r>
+      <w:proofErr w:type="spellEnd"/>
+      <w:r>
+        <w:rPr>
+          <w:b/>
+          <w:bCs/>
+          <w:lang w:val="es-419"/>
+        </w:rPr>
+        <w:t>(...)”</w:t>
       </w:r>
       <w:r>
         <w:rPr>
@@ -235,7 +423,35 @@
     </w:p>
     <w:p>
       <w:pPr>
-        <w:pStyle w:val="ListParagraph"/>
+        <w:pStyle w:val="Prrafodelista"/>
+        <w:spacing w:after="0"/>
+        <w:ind w:left="360"/>
+        <w:jc w:val="both"/>
+        <w:rPr>
+          <w:lang w:val="es-419"/>
+        </w:rPr>
+      </w:pPr>
+      <w:r>
+        <w:rPr>
+          <w:lang w:val="es-419"/>
+        </w:rPr>
+        <w:t>Añade una pareja llave valor a un mapa, en caso de que esta exista, la reemplaza por la nueva.</w:t>
+      </w:r>
+    </w:p>
+    <w:p>
+      <w:pPr>
+        <w:pStyle w:val="Prrafodelista"/>
+        <w:spacing w:after="0"/>
+        <w:ind w:left="360"/>
+        <w:jc w:val="both"/>
+        <w:rPr>
+          <w:lang w:val="es-419"/>
+        </w:rPr>
+      </w:pPr>
+    </w:p>
+    <w:p>
+      <w:pPr>
+        <w:pStyle w:val="Prrafodelista"/>
         <w:numPr>
           <w:ilvl w:val="0"/>
           <w:numId w:val="1"/>
@@ -264,18 +480,82 @@
           <w:bCs/>
           <w:lang w:val="es-ES"/>
         </w:rPr>
-        <w:t>“book[‘goodreads_book_id’]”</w:t>
-      </w:r>
-      <w:r>
-        <w:rPr>
+        <w:t>“</w:t>
+      </w:r>
+      <w:proofErr w:type="spellStart"/>
+      <w:r>
+        <w:rPr>
+          <w:b/>
+          <w:bCs/>
           <w:lang w:val="es-ES"/>
         </w:rPr>
+        <w:t>book</w:t>
+      </w:r>
+      <w:proofErr w:type="spellEnd"/>
+      <w:r>
+        <w:rPr>
+          <w:b/>
+          <w:bCs/>
+          <w:lang w:val="es-ES"/>
+        </w:rPr>
+        <w:t>[‘</w:t>
+      </w:r>
+      <w:proofErr w:type="spellStart"/>
+      <w:r>
+        <w:rPr>
+          <w:b/>
+          <w:bCs/>
+          <w:lang w:val="es-ES"/>
+        </w:rPr>
+        <w:t>goodreads_book_id</w:t>
+      </w:r>
+      <w:proofErr w:type="spellEnd"/>
+      <w:r>
+        <w:rPr>
+          <w:b/>
+          <w:bCs/>
+          <w:lang w:val="es-ES"/>
+        </w:rPr>
+        <w:t>’]”</w:t>
+      </w:r>
+      <w:r>
+        <w:rPr>
+          <w:lang w:val="es-ES"/>
+        </w:rPr>
         <w:t xml:space="preserve"> en esa instrucción?</w:t>
       </w:r>
     </w:p>
     <w:p>
       <w:pPr>
-        <w:pStyle w:val="ListParagraph"/>
+        <w:pStyle w:val="Prrafodelista"/>
+        <w:spacing w:after="0"/>
+        <w:ind w:left="360"/>
+        <w:jc w:val="both"/>
+        <w:rPr>
+          <w:lang w:val="es-419"/>
+        </w:rPr>
+      </w:pPr>
+      <w:r>
+        <w:rPr>
+          <w:lang w:val="es-419"/>
+        </w:rPr>
+        <w:t>Es la llave que se quiere añadir o con la que se quiere reemplazar la que existía antes</w:t>
+      </w:r>
+    </w:p>
+    <w:p>
+      <w:pPr>
+        <w:pStyle w:val="Prrafodelista"/>
+        <w:spacing w:after="0"/>
+        <w:ind w:left="360"/>
+        <w:jc w:val="both"/>
+        <w:rPr>
+          <w:lang w:val="es-419"/>
+        </w:rPr>
+      </w:pPr>
+    </w:p>
+    <w:p>
+      <w:pPr>
+        <w:pStyle w:val="Prrafodelista"/>
         <w:numPr>
           <w:ilvl w:val="0"/>
           <w:numId w:val="1"/>
@@ -312,6 +592,7 @@
         </w:rPr>
         <w:t>“</w:t>
       </w:r>
+      <w:proofErr w:type="spellStart"/>
       <w:r>
         <w:rPr>
           <w:b/>
@@ -320,13 +601,24 @@
           <w:iCs/>
           <w:lang w:val="es-ES"/>
         </w:rPr>
-        <w:t>book”</w:t>
-      </w:r>
-      <w:r>
-        <w:rPr>
-          <w:b/>
+        <w:t>book</w:t>
+      </w:r>
+      <w:proofErr w:type="spellEnd"/>
+      <w:r>
+        <w:rPr>
+          <w:b/>
+          <w:bCs/>
+          <w:i/>
+          <w:iCs/>
           <w:lang w:val="es-ES"/>
         </w:rPr>
+        <w:t>”</w:t>
+      </w:r>
+      <w:r>
+        <w:rPr>
+          <w:b/>
+          <w:lang w:val="es-ES"/>
+        </w:rPr>
         <w:t xml:space="preserve"> </w:t>
       </w:r>
       <w:r>
@@ -338,7 +630,35 @@
     </w:p>
     <w:p>
       <w:pPr>
-        <w:pStyle w:val="ListParagraph"/>
+        <w:pStyle w:val="Prrafodelista"/>
+        <w:spacing w:after="0"/>
+        <w:ind w:left="360"/>
+        <w:jc w:val="both"/>
+        <w:rPr>
+          <w:lang w:val="es-CO"/>
+        </w:rPr>
+      </w:pPr>
+      <w:r>
+        <w:rPr>
+          <w:lang w:val="es-CO"/>
+        </w:rPr>
+        <w:t>Es el valor de la llave que se quiere añadir</w:t>
+      </w:r>
+    </w:p>
+    <w:p>
+      <w:pPr>
+        <w:pStyle w:val="Prrafodelista"/>
+        <w:spacing w:after="0"/>
+        <w:ind w:left="360"/>
+        <w:jc w:val="both"/>
+        <w:rPr>
+          <w:lang w:val="es-CO"/>
+        </w:rPr>
+      </w:pPr>
+    </w:p>
+    <w:p>
+      <w:pPr>
+        <w:pStyle w:val="Prrafodelista"/>
         <w:numPr>
           <w:ilvl w:val="0"/>
           <w:numId w:val="1"/>
@@ -361,7 +681,35 @@
           <w:bCs/>
           <w:lang w:val="es-419"/>
         </w:rPr>
-        <w:t>“mp.get(…)”</w:t>
+        <w:t>“</w:t>
+      </w:r>
+      <w:proofErr w:type="spellStart"/>
+      <w:proofErr w:type="gramStart"/>
+      <w:r>
+        <w:rPr>
+          <w:b/>
+          <w:bCs/>
+          <w:lang w:val="es-419"/>
+        </w:rPr>
+        <w:t>mp.get</w:t>
+      </w:r>
+      <w:proofErr w:type="spellEnd"/>
+      <w:r>
+        <w:rPr>
+          <w:b/>
+          <w:bCs/>
+          <w:lang w:val="es-419"/>
+        </w:rPr>
+        <w:t>(</w:t>
+      </w:r>
+      <w:proofErr w:type="gramEnd"/>
+      <w:r>
+        <w:rPr>
+          <w:b/>
+          <w:bCs/>
+          <w:lang w:val="es-419"/>
+        </w:rPr>
+        <w:t>…)”</w:t>
       </w:r>
       <w:r>
         <w:rPr>
@@ -372,7 +720,41 @@
     </w:p>
     <w:p>
       <w:pPr>
-        <w:pStyle w:val="ListParagraph"/>
+        <w:pStyle w:val="Prrafodelista"/>
+        <w:spacing w:after="0"/>
+        <w:ind w:left="360"/>
+        <w:jc w:val="both"/>
+        <w:rPr>
+          <w:lang w:val="es-CO"/>
+        </w:rPr>
+      </w:pPr>
+      <w:r>
+        <w:rPr>
+          <w:lang w:val="es-CO"/>
+        </w:rPr>
+        <w:t xml:space="preserve">Busca y retorna el valor de la llave buscada que se ingresa por </w:t>
+      </w:r>
+      <w:r>
+        <w:rPr>
+          <w:lang w:val="es-CO"/>
+        </w:rPr>
+        <w:t>parámetro</w:t>
+      </w:r>
+    </w:p>
+    <w:p>
+      <w:pPr>
+        <w:pStyle w:val="Prrafodelista"/>
+        <w:spacing w:after="0"/>
+        <w:ind w:left="360"/>
+        <w:jc w:val="both"/>
+        <w:rPr>
+          <w:lang w:val="es-CO"/>
+        </w:rPr>
+      </w:pPr>
+    </w:p>
+    <w:p>
+      <w:pPr>
+        <w:pStyle w:val="Prrafodelista"/>
         <w:numPr>
           <w:ilvl w:val="0"/>
           <w:numId w:val="1"/>
@@ -403,6 +785,7 @@
         </w:rPr>
         <w:t>“</w:t>
       </w:r>
+      <w:proofErr w:type="spellStart"/>
       <w:r>
         <w:rPr>
           <w:b/>
@@ -411,14 +794,25 @@
           <w:iCs/>
           <w:lang w:val="es-ES"/>
         </w:rPr>
-        <w:t>year”</w:t>
-      </w:r>
-      <w:r>
-        <w:rPr>
-          <w:b/>
-          <w:bCs/>
+        <w:t>year</w:t>
+      </w:r>
+      <w:proofErr w:type="spellEnd"/>
+      <w:r>
+        <w:rPr>
+          <w:b/>
+          <w:bCs/>
+          <w:i/>
+          <w:iCs/>
           <w:lang w:val="es-ES"/>
         </w:rPr>
+        <w:t>”</w:t>
+      </w:r>
+      <w:r>
+        <w:rPr>
+          <w:b/>
+          <w:bCs/>
+          <w:lang w:val="es-ES"/>
+        </w:rPr>
         <w:t xml:space="preserve"> </w:t>
       </w:r>
       <w:r>
@@ -430,7 +824,77 @@
     </w:p>
     <w:p>
       <w:pPr>
-        <w:pStyle w:val="ListParagraph"/>
+        <w:pStyle w:val="Prrafodelista"/>
+        <w:spacing w:after="0"/>
+        <w:ind w:left="360"/>
+        <w:jc w:val="both"/>
+        <w:rPr>
+          <w:lang w:val="es-CO"/>
+        </w:rPr>
+      </w:pPr>
+      <w:r>
+        <w:rPr>
+          <w:lang w:val="es-CO"/>
+        </w:rPr>
+        <w:t>"</w:t>
+      </w:r>
+      <w:proofErr w:type="spellStart"/>
+      <w:r>
+        <w:rPr>
+          <w:lang w:val="es-CO"/>
+        </w:rPr>
+        <w:t>year</w:t>
+      </w:r>
+      <w:proofErr w:type="spellEnd"/>
+      <w:r>
+        <w:rPr>
+          <w:lang w:val="es-CO"/>
+        </w:rPr>
+        <w:t xml:space="preserve">" es la llave que se va a evaluar en el mapa de </w:t>
+      </w:r>
+      <w:proofErr w:type="spellStart"/>
+      <w:r>
+        <w:rPr>
+          <w:lang w:val="es-CO"/>
+        </w:rPr>
+        <w:t>catalog</w:t>
+      </w:r>
+      <w:proofErr w:type="spellEnd"/>
+      <w:r>
+        <w:rPr>
+          <w:lang w:val="es-CO"/>
+        </w:rPr>
+        <w:t>['</w:t>
+      </w:r>
+      <w:proofErr w:type="spellStart"/>
+      <w:r>
+        <w:rPr>
+          <w:lang w:val="es-CO"/>
+        </w:rPr>
+        <w:t>years</w:t>
+      </w:r>
+      <w:proofErr w:type="spellEnd"/>
+      <w:r>
+        <w:rPr>
+          <w:lang w:val="es-CO"/>
+        </w:rPr>
+        <w:t>']</w:t>
+      </w:r>
+    </w:p>
+    <w:p>
+      <w:pPr>
+        <w:pStyle w:val="Prrafodelista"/>
+        <w:spacing w:after="0"/>
+        <w:ind w:left="360"/>
+        <w:jc w:val="both"/>
+        <w:rPr>
+          <w:lang w:val="es-CO"/>
+        </w:rPr>
+      </w:pPr>
+    </w:p>
+    <w:p>
+      <w:pPr>
+        <w:pStyle w:val="Prrafodelista"/>
         <w:numPr>
           <w:ilvl w:val="0"/>
           <w:numId w:val="1"/>
@@ -453,18 +917,72 @@
           <w:bCs/>
           <w:lang w:val="es-ES"/>
         </w:rPr>
-        <w:t>“me.getValue(…)”</w:t>
-      </w:r>
-      <w:r>
-        <w:rPr>
+        <w:t>“</w:t>
+      </w:r>
+      <w:proofErr w:type="spellStart"/>
+      <w:proofErr w:type="gramStart"/>
+      <w:r>
+        <w:rPr>
+          <w:b/>
+          <w:bCs/>
           <w:lang w:val="es-ES"/>
         </w:rPr>
+        <w:t>me.getValue</w:t>
+      </w:r>
+      <w:proofErr w:type="spellEnd"/>
+      <w:proofErr w:type="gramEnd"/>
+      <w:r>
+        <w:rPr>
+          <w:b/>
+          <w:bCs/>
+          <w:lang w:val="es-ES"/>
+        </w:rPr>
+        <w:t>(…)”</w:t>
+      </w:r>
+      <w:r>
+        <w:rPr>
+          <w:lang w:val="es-ES"/>
+        </w:rPr>
         <w:t>?</w:t>
       </w:r>
     </w:p>
     <w:p>
       <w:pPr>
-        <w:pStyle w:val="ListParagraph"/>
+        <w:pStyle w:val="Prrafodelista"/>
+        <w:spacing w:after="0"/>
+        <w:ind w:left="360"/>
+        <w:jc w:val="both"/>
+        <w:rPr>
+          <w:lang w:val="es-419"/>
+        </w:rPr>
+      </w:pPr>
+      <w:r>
+        <w:rPr>
+          <w:lang w:val="es-419"/>
+        </w:rPr>
+        <w:t>R</w:t>
+      </w:r>
+      <w:r>
+        <w:rPr>
+          <w:lang w:val="es-419"/>
+        </w:rPr>
+        <w:t>etorna el valor de una pareja llave-valor en la tabla de hash.</w:t>
+      </w:r>
+    </w:p>
+    <w:p>
+      <w:pPr>
+        <w:pStyle w:val="Prrafodelista"/>
+        <w:spacing w:after="0"/>
+        <w:ind w:left="360"/>
+        <w:jc w:val="both"/>
+        <w:rPr>
+          <w:lang w:val="es-419"/>
+        </w:rPr>
+      </w:pPr>
+    </w:p>
+    <w:p>
+      <w:pPr>
+        <w:pStyle w:val="Prrafodelista"/>
         <w:numPr>
           <w:ilvl w:val="0"/>
           <w:numId w:val="1"/>
@@ -484,7 +1002,77 @@
     </w:p>
     <w:p>
       <w:pPr>
-        <w:pStyle w:val="ListParagraph"/>
+        <w:pStyle w:val="Prrafodelista"/>
+        <w:spacing w:after="0"/>
+        <w:ind w:left="360"/>
+        <w:jc w:val="both"/>
+        <w:rPr>
+          <w:lang w:val="es-419"/>
+        </w:rPr>
+      </w:pPr>
+      <w:r>
+        <w:rPr>
+          <w:lang w:val="es-419"/>
+        </w:rPr>
+        <w:t xml:space="preserve">La llave y el valor </w:t>
+      </w:r>
+      <w:proofErr w:type="spellStart"/>
+      <w:r>
+        <w:rPr>
+          <w:lang w:val="es-419"/>
+        </w:rPr>
+        <w:t>de el</w:t>
+      </w:r>
+      <w:proofErr w:type="spellEnd"/>
+      <w:r>
+        <w:rPr>
+          <w:lang w:val="es-419"/>
+        </w:rPr>
+        <w:t xml:space="preserve"> nuevo </w:t>
+      </w:r>
+      <w:proofErr w:type="spellStart"/>
+      <w:r>
+        <w:rPr>
+          <w:lang w:val="es-419"/>
+        </w:rPr>
+        <w:t>indice</w:t>
+      </w:r>
+      <w:proofErr w:type="spellEnd"/>
+      <w:r>
+        <w:rPr>
+          <w:lang w:val="es-419"/>
+        </w:rPr>
+        <w:t xml:space="preserve"> para cada libro son autor-</w:t>
+      </w:r>
+      <w:proofErr w:type="spellStart"/>
+      <w:r>
+        <w:rPr>
+          <w:lang w:val="es-419"/>
+        </w:rPr>
+        <w:t>titulo</w:t>
+      </w:r>
+      <w:proofErr w:type="spellEnd"/>
+      <w:r>
+        <w:rPr>
+          <w:lang w:val="es-419"/>
+        </w:rPr>
+        <w:t xml:space="preserve"> respectivamente, la estructura es un mapa.</w:t>
+      </w:r>
+    </w:p>
+    <w:p>
+      <w:pPr>
+        <w:pStyle w:val="Prrafodelista"/>
+        <w:spacing w:after="0"/>
+        <w:ind w:left="360"/>
+        <w:jc w:val="both"/>
+        <w:rPr>
+          <w:lang w:val="es-419"/>
+        </w:rPr>
+      </w:pPr>
+    </w:p>
+    <w:p>
+      <w:pPr>
+        <w:pStyle w:val="Prrafodelista"/>
         <w:numPr>
           <w:ilvl w:val="0"/>
           <w:numId w:val="1"/>
@@ -504,7 +1092,46 @@
     </w:p>
     <w:p>
       <w:pPr>
-        <w:pStyle w:val="ListParagraph"/>
+        <w:pStyle w:val="Prrafodelista"/>
+        <w:spacing w:after="0"/>
+        <w:ind w:left="360"/>
+        <w:jc w:val="both"/>
+        <w:rPr>
+          <w:lang w:val="es-419"/>
+        </w:rPr>
+      </w:pPr>
+      <w:r>
+        <w:rPr>
+          <w:lang w:val="es-419"/>
+        </w:rPr>
+        <w:t>Retorna el primer elemento que encuentra.</w:t>
+      </w:r>
+    </w:p>
+    <w:p>
+      <w:pPr>
+        <w:pStyle w:val="Prrafodelista"/>
+        <w:spacing w:after="0"/>
+        <w:ind w:left="360"/>
+        <w:jc w:val="both"/>
+        <w:rPr>
+          <w:lang w:val="es-419"/>
+        </w:rPr>
+      </w:pPr>
+    </w:p>
+    <w:p>
+      <w:pPr>
+        <w:pStyle w:val="Prrafodelista"/>
+        <w:spacing w:after="0"/>
+        <w:ind w:left="360"/>
+        <w:jc w:val="both"/>
+        <w:rPr>
+          <w:lang w:val="es-419"/>
+        </w:rPr>
+      </w:pPr>
+    </w:p>
+    <w:p>
+      <w:pPr>
+        <w:pStyle w:val="Prrafodelista"/>
         <w:numPr>
           <w:ilvl w:val="0"/>
           <w:numId w:val="1"/>
@@ -519,7 +1146,25 @@
         <w:rPr>
           <w:lang w:val="es-419"/>
         </w:rPr>
+        <w:lastRenderedPageBreak/>
         <w:t>Con el índice implementado ¿Cómo solucionaría que dos o más libros tengan el mismo título?</w:t>
+      </w:r>
+    </w:p>
+    <w:p>
+      <w:pPr>
+        <w:pStyle w:val="Prrafodelista"/>
+        <w:spacing w:after="0"/>
+        <w:ind w:left="360"/>
+        <w:jc w:val="both"/>
+        <w:rPr>
+          <w:lang w:val="es-419"/>
+        </w:rPr>
+      </w:pPr>
+      <w:r>
+        <w:rPr>
+          <w:lang w:val="es-419"/>
+        </w:rPr>
+        <w:t>Para solucionar esto, se podrían tener en cuenta más variables como la casa editorial o la fecha de publicación.</w:t>
       </w:r>
     </w:p>
     <w:p>
@@ -1242,13 +1887,13 @@
       <w:noProof/>
     </w:rPr>
   </w:style>
-  <w:style w:type="character" w:default="1" w:styleId="DefaultParagraphFont">
+  <w:style w:type="character" w:default="1" w:styleId="Fuentedeprrafopredeter">
     <w:name w:val="Default Paragraph Font"/>
     <w:uiPriority w:val="1"/>
     <w:semiHidden/>
     <w:unhideWhenUsed/>
   </w:style>
-  <w:style w:type="table" w:default="1" w:styleId="TableNormal">
+  <w:style w:type="table" w:default="1" w:styleId="Tablanormal">
     <w:name w:val="Normal Table"/>
     <w:uiPriority w:val="99"/>
     <w:semiHidden/>
@@ -1263,17 +1908,17 @@
       </w:tblCellMar>
     </w:tblPr>
   </w:style>
-  <w:style w:type="numbering" w:default="1" w:styleId="NoList">
+  <w:style w:type="numbering" w:default="1" w:styleId="Sinlista">
     <w:name w:val="No List"/>
     <w:uiPriority w:val="99"/>
     <w:semiHidden/>
     <w:unhideWhenUsed/>
   </w:style>
-  <w:style w:type="paragraph" w:styleId="Title">
+  <w:style w:type="paragraph" w:styleId="Ttulo">
     <w:name w:val="Title"/>
     <w:basedOn w:val="Normal"/>
     <w:next w:val="Normal"/>
-    <w:link w:val="TitleChar"/>
+    <w:link w:val="TtuloCar"/>
     <w:uiPriority w:val="10"/>
     <w:qFormat/>
     <w:rsid w:val="00BA3B38"/>
@@ -1289,10 +1934,10 @@
       <w:szCs w:val="56"/>
     </w:rPr>
   </w:style>
-  <w:style w:type="character" w:customStyle="1" w:styleId="TitleChar">
-    <w:name w:val="Title Char"/>
-    <w:basedOn w:val="DefaultParagraphFont"/>
-    <w:link w:val="Title"/>
+  <w:style w:type="character" w:customStyle="1" w:styleId="TtuloCar">
+    <w:name w:val="Título Car"/>
+    <w:basedOn w:val="Fuentedeprrafopredeter"/>
+    <w:link w:val="Ttulo"/>
     <w:uiPriority w:val="10"/>
     <w:rsid w:val="00BA3B38"/>
     <w:rPr>
@@ -1304,7 +1949,7 @@
       <w:szCs w:val="56"/>
     </w:rPr>
   </w:style>
-  <w:style w:type="paragraph" w:styleId="ListParagraph">
+  <w:style w:type="paragraph" w:styleId="Prrafodelista">
     <w:name w:val="List Paragraph"/>
     <w:basedOn w:val="Normal"/>
     <w:uiPriority w:val="34"/>
@@ -1318,9 +1963,9 @@
       <w:noProof w:val="0"/>
     </w:rPr>
   </w:style>
-  <w:style w:type="character" w:styleId="CommentReference">
+  <w:style w:type="character" w:styleId="Refdecomentario">
     <w:name w:val="annotation reference"/>
-    <w:basedOn w:val="DefaultParagraphFont"/>
+    <w:basedOn w:val="Fuentedeprrafopredeter"/>
     <w:uiPriority w:val="99"/>
     <w:semiHidden/>
     <w:unhideWhenUsed/>
@@ -1330,10 +1975,10 @@
       <w:szCs w:val="16"/>
     </w:rPr>
   </w:style>
-  <w:style w:type="paragraph" w:styleId="CommentText">
+  <w:style w:type="paragraph" w:styleId="Textocomentario">
     <w:name w:val="annotation text"/>
     <w:basedOn w:val="Normal"/>
-    <w:link w:val="CommentTextChar"/>
+    <w:link w:val="TextocomentarioCar"/>
     <w:uiPriority w:val="99"/>
     <w:semiHidden/>
     <w:unhideWhenUsed/>
@@ -1347,10 +1992,10 @@
       <w:szCs w:val="20"/>
     </w:rPr>
   </w:style>
-  <w:style w:type="character" w:customStyle="1" w:styleId="CommentTextChar">
-    <w:name w:val="Comment Text Char"/>
-    <w:basedOn w:val="DefaultParagraphFont"/>
-    <w:link w:val="CommentText"/>
+  <w:style w:type="character" w:customStyle="1" w:styleId="TextocomentarioCar">
+    <w:name w:val="Texto comentario Car"/>
+    <w:basedOn w:val="Fuentedeprrafopredeter"/>
+    <w:link w:val="Textocomentario"/>
     <w:uiPriority w:val="99"/>
     <w:semiHidden/>
     <w:rsid w:val="00A442AC"/>
@@ -1359,10 +2004,10 @@
       <w:szCs w:val="20"/>
     </w:rPr>
   </w:style>
-  <w:style w:type="paragraph" w:styleId="Header">
+  <w:style w:type="paragraph" w:styleId="Encabezado">
     <w:name w:val="header"/>
     <w:basedOn w:val="Normal"/>
-    <w:link w:val="HeaderChar"/>
+    <w:link w:val="EncabezadoCar"/>
     <w:uiPriority w:val="99"/>
     <w:unhideWhenUsed/>
     <w:rsid w:val="00AB1340"/>
@@ -1374,20 +2019,20 @@
       <w:spacing w:after="0" w:line="240" w:lineRule="auto"/>
     </w:pPr>
   </w:style>
-  <w:style w:type="character" w:customStyle="1" w:styleId="HeaderChar">
-    <w:name w:val="Header Char"/>
-    <w:basedOn w:val="DefaultParagraphFont"/>
-    <w:link w:val="Header"/>
+  <w:style w:type="character" w:customStyle="1" w:styleId="EncabezadoCar">
+    <w:name w:val="Encabezado Car"/>
+    <w:basedOn w:val="Fuentedeprrafopredeter"/>
+    <w:link w:val="Encabezado"/>
     <w:uiPriority w:val="99"/>
     <w:rsid w:val="00AB1340"/>
     <w:rPr>
       <w:noProof/>
     </w:rPr>
   </w:style>
-  <w:style w:type="paragraph" w:styleId="Footer">
+  <w:style w:type="paragraph" w:styleId="Piedepgina">
     <w:name w:val="footer"/>
     <w:basedOn w:val="Normal"/>
-    <w:link w:val="FooterChar"/>
+    <w:link w:val="PiedepginaCar"/>
     <w:uiPriority w:val="99"/>
     <w:unhideWhenUsed/>
     <w:rsid w:val="00AB1340"/>
@@ -1399,10 +2044,10 @@
       <w:spacing w:after="0" w:line="240" w:lineRule="auto"/>
     </w:pPr>
   </w:style>
-  <w:style w:type="character" w:customStyle="1" w:styleId="FooterChar">
-    <w:name w:val="Footer Char"/>
-    <w:basedOn w:val="DefaultParagraphFont"/>
-    <w:link w:val="Footer"/>
+  <w:style w:type="character" w:customStyle="1" w:styleId="PiedepginaCar">
+    <w:name w:val="Pie de página Car"/>
+    <w:basedOn w:val="Fuentedeprrafopredeter"/>
+    <w:link w:val="Piedepgina"/>
     <w:uiPriority w:val="99"/>
     <w:rsid w:val="00AB1340"/>
     <w:rPr>
@@ -1708,12 +2353,14 @@
 </file>
 
 <file path=customXml/item1.xml><?xml version="1.0" encoding="utf-8"?>
-<?mso-contentType ?>
-<FormTemplates xmlns="http://schemas.microsoft.com/sharepoint/v3/contenttype/forms">
-  <Display>DocumentLibraryForm</Display>
-  <Edit>DocumentLibraryForm</Edit>
-  <New>DocumentLibraryForm</New>
-</FormTemplates>
+<p:properties xmlns:p="http://schemas.microsoft.com/office/2006/metadata/properties" xmlns:xsi="http://www.w3.org/2001/XMLSchema-instance" xmlns:pc="http://schemas.microsoft.com/office/infopath/2007/PartnerControls">
+  <documentManagement>
+    <TaxCatchAll xmlns="85e30bcc-d76c-4413-8e4d-2dce22fb0743" xsi:nil="true"/>
+    <lcf76f155ced4ddcb4097134ff3c332f xmlns="164883f8-7691-4ecf-b54a-664c0d0edefe">
+      <Terms xmlns="http://schemas.microsoft.com/office/infopath/2007/PartnerControls"/>
+    </lcf76f155ced4ddcb4097134ff3c332f>
+  </documentManagement>
+</p:properties>
 </file>
 
 <file path=customXml/item2.xml><?xml version="1.0" encoding="utf-8"?>
@@ -1954,29 +2601,15 @@
 </file>
 
 <file path=customXml/item3.xml><?xml version="1.0" encoding="utf-8"?>
-<p:properties xmlns:p="http://schemas.microsoft.com/office/2006/metadata/properties" xmlns:xsi="http://www.w3.org/2001/XMLSchema-instance" xmlns:pc="http://schemas.microsoft.com/office/infopath/2007/PartnerControls">
-  <documentManagement>
-    <TaxCatchAll xmlns="85e30bcc-d76c-4413-8e4d-2dce22fb0743" xsi:nil="true"/>
-    <lcf76f155ced4ddcb4097134ff3c332f xmlns="164883f8-7691-4ecf-b54a-664c0d0edefe">
-      <Terms xmlns="http://schemas.microsoft.com/office/infopath/2007/PartnerControls"/>
-    </lcf76f155ced4ddcb4097134ff3c332f>
-  </documentManagement>
-</p:properties>
+<?mso-contentType ?>
+<FormTemplates xmlns="http://schemas.microsoft.com/sharepoint/v3/contenttype/forms">
+  <Display>DocumentLibraryForm</Display>
+  <Edit>DocumentLibraryForm</Edit>
+  <New>DocumentLibraryForm</New>
+</FormTemplates>
 </file>
 
 <file path=customXml/itemProps1.xml><?xml version="1.0" encoding="utf-8"?>
-<ds:datastoreItem xmlns:ds="http://schemas.openxmlformats.org/officeDocument/2006/customXml" ds:itemID="{1F59EA8B-1FA8-40D2-A8B0-61B9CE1E4579}">
-  <ds:schemaRefs>
-    <ds:schemaRef ds:uri="http://schemas.microsoft.com/sharepoint/v3/contenttype/forms"/>
-  </ds:schemaRefs>
-</ds:datastoreItem>
-</file>
-
-<file path=customXml/itemProps2.xml><?xml version="1.0" encoding="utf-8"?>
-<ds:datastoreItem xmlns:ds="http://schemas.openxmlformats.org/officeDocument/2006/customXml" ds:itemID="{23A86E99-70C6-49AF-8C47-803FABB89018}"/>
-</file>
-
-<file path=customXml/itemProps3.xml><?xml version="1.0" encoding="utf-8"?>
 <ds:datastoreItem xmlns:ds="http://schemas.openxmlformats.org/officeDocument/2006/customXml" ds:itemID="{8542EACB-7939-45C8-99C3-B6897CA7A7EF}">
   <ds:schemaRefs>
     <ds:schemaRef ds:uri="http://schemas.microsoft.com/office/2006/metadata/properties"/>
@@ -1985,4 +2618,31 @@
     <ds:schemaRef ds:uri="164883f8-7691-4ecf-b54a-664c0d0edefe"/>
   </ds:schemaRefs>
 </ds:datastoreItem>
+</file>
+
+<file path=customXml/itemProps2.xml><?xml version="1.0" encoding="utf-8"?>
+<ds:datastoreItem xmlns:ds="http://schemas.openxmlformats.org/officeDocument/2006/customXml" ds:itemID="{23A86E99-70C6-49AF-8C47-803FABB89018}">
+  <ds:schemaRefs>
+    <ds:schemaRef ds:uri="http://schemas.microsoft.com/office/2006/metadata/contentType"/>
+    <ds:schemaRef ds:uri="http://schemas.microsoft.com/office/2006/metadata/properties/metaAttributes"/>
+    <ds:schemaRef ds:uri="http://www.w3.org/2001/XMLSchema"/>
+    <ds:schemaRef ds:uri="http://schemas.microsoft.com/office/2006/metadata/properties"/>
+    <ds:schemaRef ds:uri="164883f8-7691-4ecf-b54a-664c0d0edefe"/>
+    <ds:schemaRef ds:uri="85e30bcc-d76c-4413-8e4d-2dce22fb0743"/>
+    <ds:schemaRef ds:uri="http://schemas.microsoft.com/office/2006/documentManagement/types"/>
+    <ds:schemaRef ds:uri="http://schemas.microsoft.com/office/infopath/2007/PartnerControls"/>
+    <ds:schemaRef ds:uri="http://schemas.openxmlformats.org/package/2006/metadata/core-properties"/>
+    <ds:schemaRef ds:uri="http://purl.org/dc/elements/1.1/"/>
+    <ds:schemaRef ds:uri="http://purl.org/dc/terms/"/>
+    <ds:schemaRef ds:uri="http://schemas.microsoft.com/internal/obd"/>
+  </ds:schemaRefs>
+</ds:datastoreItem>
+</file>
+
+<file path=customXml/itemProps3.xml><?xml version="1.0" encoding="utf-8"?>
+<ds:datastoreItem xmlns:ds="http://schemas.openxmlformats.org/officeDocument/2006/customXml" ds:itemID="{1F59EA8B-1FA8-40D2-A8B0-61B9CE1E4579}">
+  <ds:schemaRefs>
+    <ds:schemaRef ds:uri="http://schemas.microsoft.com/sharepoint/v3/contenttype/forms"/>
+  </ds:schemaRefs>
+</ds:datastoreItem>
 </file>
</xml_diff>